<commit_message>
updated the final doc
</commit_message>
<xml_diff>
--- a/Intern/Final_Doc.docx
+++ b/Intern/Final_Doc.docx
@@ -1,6 +1,6 @@
 
 <file path=word/document.xml><?xml version="1.0" encoding="utf-8"?>
-<w:document xmlns:ve="http://schemas.openxmlformats.org/markup-compatibility/2006" xmlns:o="urn:schemas-microsoft-com:office:office" xmlns:r="http://schemas.openxmlformats.org/officeDocument/2006/relationships" xmlns:m="http://schemas.openxmlformats.org/officeDocument/2006/math" xmlns:v="urn:schemas-microsoft-com:vml" xmlns:wp="http://schemas.openxmlformats.org/drawingml/2006/wordprocessingDrawing" xmlns:w10="urn:schemas-microsoft-com:office:word" xmlns:w="http://schemas.openxmlformats.org/wordprocessingml/2006/main" xmlns:wne="http://schemas.microsoft.com/office/word/2006/wordml">
+<w:document xmlns:wpc="http://schemas.microsoft.com/office/word/2010/wordprocessingCanvas" xmlns:cx="http://schemas.microsoft.com/office/drawing/2014/chartex" xmlns:cx1="http://schemas.microsoft.com/office/drawing/2015/9/8/chartex" xmlns:cx2="http://schemas.microsoft.com/office/drawing/2015/10/21/chartex" xmlns:cx3="http://schemas.microsoft.com/office/drawing/2016/5/9/chartex" xmlns:cx4="http://schemas.microsoft.com/office/drawing/2016/5/10/chartex" xmlns:cx5="http://schemas.microsoft.com/office/drawing/2016/5/11/chartex" xmlns:cx6="http://schemas.microsoft.com/office/drawing/2016/5/12/chartex" xmlns:cx7="http://schemas.microsoft.com/office/drawing/2016/5/13/chartex" xmlns:cx8="http://schemas.microsoft.com/office/drawing/2016/5/14/chartex" xmlns:mc="http://schemas.openxmlformats.org/markup-compatibility/2006" xmlns:aink="http://schemas.microsoft.com/office/drawing/2016/ink" xmlns:am3d="http://schemas.microsoft.com/office/drawing/2017/model3d" xmlns:o="urn:schemas-microsoft-com:office:office" xmlns:oel="http://schemas.microsoft.com/office/2019/extlst" xmlns:r="http://schemas.openxmlformats.org/officeDocument/2006/relationships" xmlns:m="http://schemas.openxmlformats.org/officeDocument/2006/math" xmlns:v="urn:schemas-microsoft-com:vml" xmlns:wp14="http://schemas.microsoft.com/office/word/2010/wordprocessingDrawing" xmlns:wp="http://schemas.openxmlformats.org/drawingml/2006/wordprocessingDrawing" xmlns:w10="urn:schemas-microsoft-com:office:word" xmlns:w="http://schemas.openxmlformats.org/wordprocessingml/2006/main" xmlns:w14="http://schemas.microsoft.com/office/word/2010/wordml" xmlns:w15="http://schemas.microsoft.com/office/word/2012/wordml" xmlns:w16cex="http://schemas.microsoft.com/office/word/2018/wordml/cex" xmlns:w16cid="http://schemas.microsoft.com/office/word/2016/wordml/cid" xmlns:w16="http://schemas.microsoft.com/office/word/2018/wordml" xmlns:w16sdtdh="http://schemas.microsoft.com/office/word/2020/wordml/sdtdatahash" xmlns:w16se="http://schemas.microsoft.com/office/word/2015/wordml/symex" xmlns:wpg="http://schemas.microsoft.com/office/word/2010/wordprocessingGroup" xmlns:wpi="http://schemas.microsoft.com/office/word/2010/wordprocessingInk" xmlns:wne="http://schemas.microsoft.com/office/word/2006/wordml" xmlns:wps="http://schemas.microsoft.com/office/word/2010/wordprocessingShape" mc:Ignorable="w14 w15 w16se w16cid w16 w16cex w16sdtdh wp14">
   <w:body>
     <w:p>
       <w:pPr>
@@ -682,7 +682,7 @@
           <w:noProof/>
         </w:rPr>
         <w:drawing>
-          <wp:inline distT="0" distB="0" distL="0" distR="0">
+          <wp:inline distT="0" distB="0" distL="0" distR="0" wp14:anchorId="1CE36A25" wp14:editId="5B6BD91E">
             <wp:extent cx="5838825" cy="3909044"/>
             <wp:effectExtent l="19050" t="0" r="9525" b="0"/>
             <wp:docPr id="2" name="Picture 2" descr="https://lh4.googleusercontent.com/s1xskq-S7tJSc5TDhWqHT1Y80xdpf9n667qmbzAursirmEveSu0jmnZVORTrK5Sfs1Q8i6blB_Kp7ljufx4VYcekLMvOOggNjq7RohLKTOhOw2aN21wSS2mYfBHxRfJSFlCrDhngbEJCX-GEzMZ_vd042jsk"/>
@@ -801,7 +801,7 @@
           <w:szCs w:val="24"/>
         </w:rPr>
         <w:drawing>
-          <wp:inline distT="0" distB="0" distL="0" distR="0">
+          <wp:inline distT="0" distB="0" distL="0" distR="0" wp14:anchorId="53753F45" wp14:editId="54091F12">
             <wp:extent cx="4705350" cy="3124352"/>
             <wp:effectExtent l="19050" t="0" r="0" b="0"/>
             <wp:docPr id="1" name="Picture 1" descr="E:\Gowtham\Perceptive Intern\attribution+-+basketball.png"/>
@@ -1306,7 +1306,7 @@
     <w:tbl>
       <w:tblPr>
         <w:tblW w:w="4786" w:type="dxa"/>
-        <w:tblLook w:val="04A0"/>
+        <w:tblLook w:val="04A0" w:firstRow="1" w:lastRow="0" w:firstColumn="1" w:lastColumn="0" w:noHBand="0" w:noVBand="1"/>
       </w:tblPr>
       <w:tblGrid>
         <w:gridCol w:w="1900"/>
@@ -2106,7 +2106,7 @@
       <w:tblPr>
         <w:tblpPr w:leftFromText="180" w:rightFromText="180" w:vertAnchor="text" w:horzAnchor="page" w:tblpX="6673" w:tblpY="-3740"/>
         <w:tblW w:w="4685" w:type="dxa"/>
-        <w:tblLook w:val="04A0"/>
+        <w:tblLook w:val="04A0" w:firstRow="1" w:lastRow="0" w:firstColumn="1" w:lastColumn="0" w:noHBand="0" w:noVBand="1"/>
       </w:tblPr>
       <w:tblGrid>
         <w:gridCol w:w="1979"/>
@@ -2830,7 +2830,7 @@
       <w:tblPr>
         <w:tblW w:w="10628" w:type="dxa"/>
         <w:tblInd w:w="-629" w:type="dxa"/>
-        <w:tblLook w:val="04A0"/>
+        <w:tblLook w:val="04A0" w:firstRow="1" w:lastRow="0" w:firstColumn="1" w:lastColumn="0" w:noHBand="0" w:noVBand="1"/>
       </w:tblPr>
       <w:tblGrid>
         <w:gridCol w:w="10628"/>
@@ -4013,7 +4013,7 @@
           <w:szCs w:val="24"/>
         </w:rPr>
         <w:drawing>
-          <wp:inline distT="0" distB="0" distL="0" distR="0">
+          <wp:inline distT="0" distB="0" distL="0" distR="0" wp14:anchorId="7CF9C9AE" wp14:editId="15BB17BE">
             <wp:extent cx="6087552" cy="3433840"/>
             <wp:effectExtent l="19050" t="0" r="8448" b="0"/>
             <wp:docPr id="5" name="Picture 5"/>
@@ -4139,8 +4139,7 @@
       <w:tblPr>
         <w:tblW w:w="6500" w:type="dxa"/>
         <w:jc w:val="center"/>
-        <w:tblInd w:w="103" w:type="dxa"/>
-        <w:tblLook w:val="04A0"/>
+        <w:tblLook w:val="04A0" w:firstRow="1" w:lastRow="0" w:firstColumn="1" w:lastColumn="0" w:noHBand="0" w:noVBand="1"/>
       </w:tblPr>
       <w:tblGrid>
         <w:gridCol w:w="3620"/>
@@ -7749,7 +7748,7 @@
         <w:tblW w:w="9512" w:type="dxa"/>
         <w:tblInd w:w="94" w:type="dxa"/>
         <w:tblLayout w:type="fixed"/>
-        <w:tblLook w:val="04A0"/>
+        <w:tblLook w:val="04A0" w:firstRow="1" w:lastRow="0" w:firstColumn="1" w:lastColumn="0" w:noHBand="0" w:noVBand="1"/>
       </w:tblPr>
       <w:tblGrid>
         <w:gridCol w:w="6950"/>
@@ -8981,13 +8980,14 @@
       <w:r>
         <w:rPr>
           <w:rFonts w:ascii="Calibri" w:hAnsi="Calibri" w:cs="Calibri"/>
+          <w:noProof/>
           <w:color w:val="222222"/>
           <w:sz w:val="24"/>
           <w:szCs w:val="24"/>
           <w:shd w:val="clear" w:color="auto" w:fill="FFFFFF"/>
         </w:rPr>
         <w:drawing>
-          <wp:inline distT="0" distB="0" distL="0" distR="0">
+          <wp:inline distT="0" distB="0" distL="0" distR="0" wp14:anchorId="458A8D7E" wp14:editId="6F6300D3">
             <wp:extent cx="5875717" cy="3306725"/>
             <wp:effectExtent l="19050" t="0" r="0" b="0"/>
             <wp:docPr id="4" name="Picture 1" descr="E:\Gowtham\Perceptive Intern\lstm.png"/>
@@ -9181,7 +9181,7 @@
     <w:tbl>
       <w:tblPr>
         <w:tblW w:w="3220" w:type="dxa"/>
-        <w:tblLook w:val="04A0"/>
+        <w:tblLook w:val="04A0" w:firstRow="1" w:lastRow="0" w:firstColumn="1" w:lastColumn="0" w:noHBand="0" w:noVBand="1"/>
       </w:tblPr>
       <w:tblGrid>
         <w:gridCol w:w="2260"/>
@@ -9475,7 +9475,7 @@
       <w:tblPr>
         <w:tblW w:w="10490" w:type="dxa"/>
         <w:tblInd w:w="-601" w:type="dxa"/>
-        <w:tblLook w:val="04A0"/>
+        <w:tblLook w:val="04A0" w:firstRow="1" w:lastRow="0" w:firstColumn="1" w:lastColumn="0" w:noHBand="0" w:noVBand="1"/>
       </w:tblPr>
       <w:tblGrid>
         <w:gridCol w:w="8931"/>
@@ -10573,7 +10573,7 @@
       <w:tblPr>
         <w:tblW w:w="3220" w:type="dxa"/>
         <w:tblInd w:w="103" w:type="dxa"/>
-        <w:tblLook w:val="04A0"/>
+        <w:tblLook w:val="04A0" w:firstRow="1" w:lastRow="0" w:firstColumn="1" w:lastColumn="0" w:noHBand="0" w:noVBand="1"/>
       </w:tblPr>
       <w:tblGrid>
         <w:gridCol w:w="2260"/>
@@ -10777,13 +10777,14 @@
       <w:r>
         <w:rPr>
           <w:rFonts w:ascii="Calibri" w:hAnsi="Calibri" w:cs="Calibri"/>
+          <w:noProof/>
           <w:sz w:val="24"/>
           <w:szCs w:val="24"/>
           <w:shd w:val="clear" w:color="auto" w:fill="FFFFFF"/>
         </w:rPr>
         <w:lastRenderedPageBreak/>
         <w:drawing>
-          <wp:inline distT="0" distB="0" distL="0" distR="0">
+          <wp:inline distT="0" distB="0" distL="0" distR="0" wp14:anchorId="442387A1" wp14:editId="2216F166">
             <wp:extent cx="4823114" cy="3478557"/>
             <wp:effectExtent l="19050" t="0" r="0" b="0"/>
             <wp:docPr id="6" name="Picture 1"/>
@@ -11135,10 +11136,12 @@
         <w:shd w:val="clear" w:color="auto" w:fill="FFFFFF"/>
         <w:spacing w:after="0"/>
         <w:rPr>
+          <w:rStyle w:val="Hyperlink"/>
           <w:rFonts w:ascii="Calibri" w:hAnsi="Calibri" w:cs="Calibri"/>
           <w:color w:val="222222"/>
           <w:sz w:val="24"/>
           <w:szCs w:val="24"/>
+          <w:u w:val="none"/>
           <w:shd w:val="clear" w:color="auto" w:fill="FFFFFF"/>
         </w:rPr>
       </w:pPr>
@@ -11154,6 +11157,69 @@
           <w:t>https://medium.com/machine-learning-for-business-problem/how-to-implement-an-attention-rnn-into-solving-the-multi-channel-attribution-problem-6fa90d935859</w:t>
         </w:r>
       </w:hyperlink>
+    </w:p>
+    <w:p>
+      <w:pPr>
+        <w:shd w:val="clear" w:color="auto" w:fill="FFFFFF"/>
+        <w:spacing w:after="0"/>
+        <w:rPr>
+          <w:rFonts w:ascii="Calibri" w:hAnsi="Calibri" w:cs="Calibri"/>
+          <w:color w:val="222222"/>
+          <w:sz w:val="24"/>
+          <w:szCs w:val="24"/>
+          <w:shd w:val="clear" w:color="auto" w:fill="FFFFFF"/>
+        </w:rPr>
+      </w:pPr>
+    </w:p>
+    <w:p>
+      <w:pPr>
+        <w:shd w:val="clear" w:color="auto" w:fill="FFFFFF"/>
+        <w:spacing w:after="0"/>
+        <w:rPr>
+          <w:rFonts w:ascii="Calibri" w:hAnsi="Calibri" w:cs="Calibri"/>
+          <w:color w:val="222222"/>
+          <w:sz w:val="24"/>
+          <w:szCs w:val="24"/>
+          <w:shd w:val="clear" w:color="auto" w:fill="FFFFFF"/>
+        </w:rPr>
+      </w:pPr>
+    </w:p>
+    <w:p>
+      <w:pPr>
+        <w:shd w:val="clear" w:color="auto" w:fill="FFFFFF"/>
+        <w:spacing w:after="0"/>
+        <w:rPr>
+          <w:rFonts w:ascii="Calibri" w:hAnsi="Calibri" w:cs="Calibri"/>
+          <w:color w:val="222222"/>
+          <w:sz w:val="24"/>
+          <w:szCs w:val="24"/>
+          <w:shd w:val="clear" w:color="auto" w:fill="FFFFFF"/>
+        </w:rPr>
+      </w:pPr>
+    </w:p>
+    <w:p>
+      <w:pPr>
+        <w:shd w:val="clear" w:color="auto" w:fill="FFFFFF"/>
+        <w:spacing w:after="0"/>
+        <w:jc w:val="center"/>
+        <w:rPr>
+          <w:rFonts w:ascii="Calibri" w:hAnsi="Calibri" w:cs="Calibri"/>
+          <w:color w:val="222222"/>
+          <w:sz w:val="24"/>
+          <w:szCs w:val="24"/>
+          <w:shd w:val="clear" w:color="auto" w:fill="FFFFFF"/>
+        </w:rPr>
+      </w:pPr>
+      <w:r>
+        <w:rPr>
+          <w:rFonts w:ascii="Calibri" w:hAnsi="Calibri" w:cs="Calibri"/>
+          <w:color w:val="222222"/>
+          <w:sz w:val="24"/>
+          <w:szCs w:val="24"/>
+          <w:shd w:val="clear" w:color="auto" w:fill="FFFFFF"/>
+        </w:rPr>
+        <w:t>--THE END--</w:t>
+      </w:r>
     </w:p>
     <w:p>
       <w:pPr>
@@ -11217,8 +11283,8 @@
 </file>
 
 <file path=word/numbering.xml><?xml version="1.0" encoding="utf-8"?>
-<w:numbering xmlns:ve="http://schemas.openxmlformats.org/markup-compatibility/2006" xmlns:o="urn:schemas-microsoft-com:office:office" xmlns:r="http://schemas.openxmlformats.org/officeDocument/2006/relationships" xmlns:m="http://schemas.openxmlformats.org/officeDocument/2006/math" xmlns:v="urn:schemas-microsoft-com:vml" xmlns:wp="http://schemas.openxmlformats.org/drawingml/2006/wordprocessingDrawing" xmlns:w10="urn:schemas-microsoft-com:office:word" xmlns:w="http://schemas.openxmlformats.org/wordprocessingml/2006/main" xmlns:wne="http://schemas.microsoft.com/office/word/2006/wordml">
-  <w:abstractNum w:abstractNumId="0">
+<w:numbering xmlns:wpc="http://schemas.microsoft.com/office/word/2010/wordprocessingCanvas" xmlns:cx="http://schemas.microsoft.com/office/drawing/2014/chartex" xmlns:cx1="http://schemas.microsoft.com/office/drawing/2015/9/8/chartex" xmlns:cx2="http://schemas.microsoft.com/office/drawing/2015/10/21/chartex" xmlns:cx3="http://schemas.microsoft.com/office/drawing/2016/5/9/chartex" xmlns:cx4="http://schemas.microsoft.com/office/drawing/2016/5/10/chartex" xmlns:cx5="http://schemas.microsoft.com/office/drawing/2016/5/11/chartex" xmlns:cx6="http://schemas.microsoft.com/office/drawing/2016/5/12/chartex" xmlns:cx7="http://schemas.microsoft.com/office/drawing/2016/5/13/chartex" xmlns:cx8="http://schemas.microsoft.com/office/drawing/2016/5/14/chartex" xmlns:mc="http://schemas.openxmlformats.org/markup-compatibility/2006" xmlns:aink="http://schemas.microsoft.com/office/drawing/2016/ink" xmlns:am3d="http://schemas.microsoft.com/office/drawing/2017/model3d" xmlns:o="urn:schemas-microsoft-com:office:office" xmlns:oel="http://schemas.microsoft.com/office/2019/extlst" xmlns:r="http://schemas.openxmlformats.org/officeDocument/2006/relationships" xmlns:m="http://schemas.openxmlformats.org/officeDocument/2006/math" xmlns:v="urn:schemas-microsoft-com:vml" xmlns:wp14="http://schemas.microsoft.com/office/word/2010/wordprocessingDrawing" xmlns:wp="http://schemas.openxmlformats.org/drawingml/2006/wordprocessingDrawing" xmlns:w10="urn:schemas-microsoft-com:office:word" xmlns:w="http://schemas.openxmlformats.org/wordprocessingml/2006/main" xmlns:w14="http://schemas.microsoft.com/office/word/2010/wordml" xmlns:w15="http://schemas.microsoft.com/office/word/2012/wordml" xmlns:w16cex="http://schemas.microsoft.com/office/word/2018/wordml/cex" xmlns:w16cid="http://schemas.microsoft.com/office/word/2016/wordml/cid" xmlns:w16="http://schemas.microsoft.com/office/word/2018/wordml" xmlns:w16sdtdh="http://schemas.microsoft.com/office/word/2020/wordml/sdtdatahash" xmlns:w16se="http://schemas.microsoft.com/office/word/2015/wordml/symex" xmlns:wpg="http://schemas.microsoft.com/office/word/2010/wordprocessingGroup" xmlns:wpi="http://schemas.microsoft.com/office/word/2010/wordprocessingInk" xmlns:wne="http://schemas.microsoft.com/office/word/2006/wordml" xmlns:wps="http://schemas.microsoft.com/office/word/2010/wordprocessingShape" mc:Ignorable="w14 w15 w16se w16cid w16 w16cex w16sdtdh wp14">
+  <w:abstractNum w:abstractNumId="0" w15:restartNumberingAfterBreak="0">
     <w:nsid w:val="00520827"/>
     <w:multiLevelType w:val="multilevel"/>
     <w:tmpl w:val="C4E66160"/>
@@ -11367,7 +11433,7 @@
       </w:rPr>
     </w:lvl>
   </w:abstractNum>
-  <w:abstractNum w:abstractNumId="1">
+  <w:abstractNum w:abstractNumId="1" w15:restartNumberingAfterBreak="0">
     <w:nsid w:val="0DD72136"/>
     <w:multiLevelType w:val="multilevel"/>
     <w:tmpl w:val="BAD621F0"/>
@@ -11516,7 +11582,7 @@
       </w:rPr>
     </w:lvl>
   </w:abstractNum>
-  <w:abstractNum w:abstractNumId="2">
+  <w:abstractNum w:abstractNumId="2" w15:restartNumberingAfterBreak="0">
     <w:nsid w:val="21476A28"/>
     <w:multiLevelType w:val="hybridMultilevel"/>
     <w:tmpl w:val="B27CED10"/>
@@ -11629,7 +11695,7 @@
       </w:rPr>
     </w:lvl>
   </w:abstractNum>
-  <w:abstractNum w:abstractNumId="3">
+  <w:abstractNum w:abstractNumId="3" w15:restartNumberingAfterBreak="0">
     <w:nsid w:val="2361715F"/>
     <w:multiLevelType w:val="multilevel"/>
     <w:tmpl w:val="5442EF1E"/>
@@ -11778,7 +11844,7 @@
       </w:rPr>
     </w:lvl>
   </w:abstractNum>
-  <w:abstractNum w:abstractNumId="4">
+  <w:abstractNum w:abstractNumId="4" w15:restartNumberingAfterBreak="0">
     <w:nsid w:val="2B5067CC"/>
     <w:multiLevelType w:val="hybridMultilevel"/>
     <w:tmpl w:val="82348332"/>
@@ -11891,7 +11957,7 @@
       </w:rPr>
     </w:lvl>
   </w:abstractNum>
-  <w:abstractNum w:abstractNumId="5">
+  <w:abstractNum w:abstractNumId="5" w15:restartNumberingAfterBreak="0">
     <w:nsid w:val="44C56CB4"/>
     <w:multiLevelType w:val="hybridMultilevel"/>
     <w:tmpl w:val="F5A661BA"/>
@@ -12004,7 +12070,7 @@
       </w:rPr>
     </w:lvl>
   </w:abstractNum>
-  <w:abstractNum w:abstractNumId="6">
+  <w:abstractNum w:abstractNumId="6" w15:restartNumberingAfterBreak="0">
     <w:nsid w:val="49783F12"/>
     <w:multiLevelType w:val="multilevel"/>
     <w:tmpl w:val="98823B28"/>
@@ -12153,7 +12219,7 @@
       </w:rPr>
     </w:lvl>
   </w:abstractNum>
-  <w:abstractNum w:abstractNumId="7">
+  <w:abstractNum w:abstractNumId="7" w15:restartNumberingAfterBreak="0">
     <w:nsid w:val="53482B5C"/>
     <w:multiLevelType w:val="multilevel"/>
     <w:tmpl w:val="60CA8412"/>
@@ -12302,7 +12368,7 @@
       </w:rPr>
     </w:lvl>
   </w:abstractNum>
-  <w:abstractNum w:abstractNumId="8">
+  <w:abstractNum w:abstractNumId="8" w15:restartNumberingAfterBreak="0">
     <w:nsid w:val="53E824B6"/>
     <w:multiLevelType w:val="multilevel"/>
     <w:tmpl w:val="35045316"/>
@@ -12451,7 +12517,7 @@
       </w:rPr>
     </w:lvl>
   </w:abstractNum>
-  <w:abstractNum w:abstractNumId="9">
+  <w:abstractNum w:abstractNumId="9" w15:restartNumberingAfterBreak="0">
     <w:nsid w:val="57EE0CC9"/>
     <w:multiLevelType w:val="hybridMultilevel"/>
     <w:tmpl w:val="55F02A6A"/>
@@ -12564,7 +12630,7 @@
       </w:rPr>
     </w:lvl>
   </w:abstractNum>
-  <w:abstractNum w:abstractNumId="10">
+  <w:abstractNum w:abstractNumId="10" w15:restartNumberingAfterBreak="0">
     <w:nsid w:val="65BB0DF6"/>
     <w:multiLevelType w:val="multilevel"/>
     <w:tmpl w:val="7F9E4C2E"/>
@@ -12713,7 +12779,7 @@
       </w:rPr>
     </w:lvl>
   </w:abstractNum>
-  <w:abstractNum w:abstractNumId="11">
+  <w:abstractNum w:abstractNumId="11" w15:restartNumberingAfterBreak="0">
     <w:nsid w:val="75A349AA"/>
     <w:multiLevelType w:val="hybridMultilevel"/>
     <w:tmpl w:val="4D900B64"/>
@@ -12802,7 +12868,7 @@
       </w:pPr>
     </w:lvl>
   </w:abstractNum>
-  <w:abstractNum w:abstractNumId="12">
+  <w:abstractNum w:abstractNumId="12" w15:restartNumberingAfterBreak="0">
     <w:nsid w:val="790F7B61"/>
     <w:multiLevelType w:val="multilevel"/>
     <w:tmpl w:val="FDAE82BC"/>
@@ -12915,7 +12981,7 @@
       </w:pPr>
     </w:lvl>
   </w:abstractNum>
-  <w:abstractNum w:abstractNumId="13">
+  <w:abstractNum w:abstractNumId="13" w15:restartNumberingAfterBreak="0">
     <w:nsid w:val="7BF827EB"/>
     <w:multiLevelType w:val="hybridMultilevel"/>
     <w:tmpl w:val="586813C2"/>
@@ -13028,10 +13094,10 @@
       </w:rPr>
     </w:lvl>
   </w:abstractNum>
-  <w:num w:numId="1">
+  <w:num w:numId="1" w16cid:durableId="1995530279">
     <w:abstractNumId w:val="10"/>
   </w:num>
-  <w:num w:numId="2">
+  <w:num w:numId="2" w16cid:durableId="759912356">
     <w:abstractNumId w:val="10"/>
     <w:lvlOverride w:ilvl="0">
       <w:lvl w:ilvl="0">
@@ -13058,50 +13124,50 @@
       </w:lvl>
     </w:lvlOverride>
   </w:num>
-  <w:num w:numId="3">
+  <w:num w:numId="3" w16cid:durableId="1714383601">
     <w:abstractNumId w:val="9"/>
   </w:num>
-  <w:num w:numId="4">
+  <w:num w:numId="4" w16cid:durableId="1018386009">
     <w:abstractNumId w:val="5"/>
   </w:num>
-  <w:num w:numId="5">
+  <w:num w:numId="5" w16cid:durableId="319701881">
     <w:abstractNumId w:val="3"/>
   </w:num>
-  <w:num w:numId="6">
+  <w:num w:numId="6" w16cid:durableId="1923491128">
     <w:abstractNumId w:val="4"/>
   </w:num>
-  <w:num w:numId="7">
+  <w:num w:numId="7" w16cid:durableId="1846674693">
     <w:abstractNumId w:val="1"/>
   </w:num>
-  <w:num w:numId="8">
+  <w:num w:numId="8" w16cid:durableId="1807310087">
     <w:abstractNumId w:val="2"/>
   </w:num>
-  <w:num w:numId="9">
+  <w:num w:numId="9" w16cid:durableId="733621009">
     <w:abstractNumId w:val="13"/>
   </w:num>
-  <w:num w:numId="10">
+  <w:num w:numId="10" w16cid:durableId="1152984356">
     <w:abstractNumId w:val="8"/>
   </w:num>
-  <w:num w:numId="11">
+  <w:num w:numId="11" w16cid:durableId="1903245863">
     <w:abstractNumId w:val="12"/>
   </w:num>
-  <w:num w:numId="12">
+  <w:num w:numId="12" w16cid:durableId="1187477660">
     <w:abstractNumId w:val="6"/>
   </w:num>
-  <w:num w:numId="13">
+  <w:num w:numId="13" w16cid:durableId="1881164638">
     <w:abstractNumId w:val="0"/>
   </w:num>
-  <w:num w:numId="14">
+  <w:num w:numId="14" w16cid:durableId="974027530">
     <w:abstractNumId w:val="7"/>
   </w:num>
-  <w:num w:numId="15">
+  <w:num w:numId="15" w16cid:durableId="863136688">
     <w:abstractNumId w:val="11"/>
   </w:num>
 </w:numbering>
 </file>
 
 <file path=word/styles.xml><?xml version="1.0" encoding="utf-8"?>
-<w:styles xmlns:r="http://schemas.openxmlformats.org/officeDocument/2006/relationships" xmlns:w="http://schemas.openxmlformats.org/wordprocessingml/2006/main">
+<w:styles xmlns:mc="http://schemas.openxmlformats.org/markup-compatibility/2006" xmlns:r="http://schemas.openxmlformats.org/officeDocument/2006/relationships" xmlns:w="http://schemas.openxmlformats.org/wordprocessingml/2006/main" xmlns:w14="http://schemas.microsoft.com/office/word/2010/wordml" xmlns:w15="http://schemas.microsoft.com/office/word/2012/wordml" xmlns:w16cex="http://schemas.microsoft.com/office/word/2018/wordml/cex" xmlns:w16cid="http://schemas.microsoft.com/office/word/2016/wordml/cid" xmlns:w16="http://schemas.microsoft.com/office/word/2018/wordml" xmlns:w16sdtdh="http://schemas.microsoft.com/office/word/2020/wordml/sdtdatahash" xmlns:w16se="http://schemas.microsoft.com/office/word/2015/wordml/symex" mc:Ignorable="w14 w15 w16se w16cid w16 w16cex w16sdtdh">
   <w:docDefaults>
     <w:rPrDefault>
       <w:rPr>
@@ -13117,144 +13183,383 @@
       </w:pPr>
     </w:pPrDefault>
   </w:docDefaults>
-  <w:latentStyles w:defLockedState="0" w:defUIPriority="99" w:defSemiHidden="1" w:defUnhideWhenUsed="1" w:defQFormat="0" w:count="267">
-    <w:lsdException w:name="Normal" w:semiHidden="0" w:uiPriority="0" w:unhideWhenUsed="0" w:qFormat="1"/>
-    <w:lsdException w:name="heading 1" w:semiHidden="0" w:uiPriority="9" w:unhideWhenUsed="0" w:qFormat="1"/>
-    <w:lsdException w:name="heading 2" w:uiPriority="9" w:qFormat="1"/>
-    <w:lsdException w:name="heading 3" w:uiPriority="9" w:qFormat="1"/>
-    <w:lsdException w:name="heading 4" w:uiPriority="9" w:qFormat="1"/>
-    <w:lsdException w:name="heading 5" w:uiPriority="9" w:qFormat="1"/>
-    <w:lsdException w:name="heading 6" w:uiPriority="9" w:qFormat="1"/>
-    <w:lsdException w:name="heading 7" w:uiPriority="9" w:qFormat="1"/>
-    <w:lsdException w:name="heading 8" w:uiPriority="9" w:qFormat="1"/>
-    <w:lsdException w:name="heading 9" w:uiPriority="9" w:qFormat="1"/>
-    <w:lsdException w:name="toc 1" w:uiPriority="39"/>
-    <w:lsdException w:name="toc 2" w:uiPriority="39"/>
-    <w:lsdException w:name="toc 3" w:uiPriority="39"/>
-    <w:lsdException w:name="toc 4" w:uiPriority="39"/>
-    <w:lsdException w:name="toc 5" w:uiPriority="39"/>
-    <w:lsdException w:name="toc 6" w:uiPriority="39"/>
-    <w:lsdException w:name="toc 7" w:uiPriority="39"/>
-    <w:lsdException w:name="toc 8" w:uiPriority="39"/>
-    <w:lsdException w:name="toc 9" w:uiPriority="39"/>
-    <w:lsdException w:name="caption" w:uiPriority="35" w:qFormat="1"/>
-    <w:lsdException w:name="Title" w:semiHidden="0" w:uiPriority="10" w:unhideWhenUsed="0" w:qFormat="1"/>
-    <w:lsdException w:name="Default Paragraph Font" w:uiPriority="1"/>
-    <w:lsdException w:name="Subtitle" w:semiHidden="0" w:uiPriority="11" w:unhideWhenUsed="0" w:qFormat="1"/>
-    <w:lsdException w:name="Strong" w:semiHidden="0" w:uiPriority="22" w:unhideWhenUsed="0" w:qFormat="1"/>
-    <w:lsdException w:name="Emphasis" w:semiHidden="0" w:uiPriority="20" w:unhideWhenUsed="0" w:qFormat="1"/>
-    <w:lsdException w:name="Table Grid" w:semiHidden="0" w:uiPriority="59" w:unhideWhenUsed="0"/>
-    <w:lsdException w:name="Placeholder Text" w:unhideWhenUsed="0"/>
-    <w:lsdException w:name="No Spacing" w:semiHidden="0" w:uiPriority="1" w:unhideWhenUsed="0" w:qFormat="1"/>
-    <w:lsdException w:name="Light Shading" w:semiHidden="0" w:uiPriority="60" w:unhideWhenUsed="0"/>
-    <w:lsdException w:name="Light List" w:semiHidden="0" w:uiPriority="61" w:unhideWhenUsed="0"/>
-    <w:lsdException w:name="Light Grid" w:semiHidden="0" w:uiPriority="62" w:unhideWhenUsed="0"/>
-    <w:lsdException w:name="Medium Shading 1" w:semiHidden="0" w:uiPriority="63" w:unhideWhenUsed="0"/>
-    <w:lsdException w:name="Medium Shading 2" w:semiHidden="0" w:uiPriority="64" w:unhideWhenUsed="0"/>
-    <w:lsdException w:name="Medium List 1" w:semiHidden="0" w:uiPriority="65" w:unhideWhenUsed="0"/>
-    <w:lsdException w:name="Medium List 2" w:semiHidden="0" w:uiPriority="66" w:unhideWhenUsed="0"/>
-    <w:lsdException w:name="Medium Grid 1" w:semiHidden="0" w:uiPriority="67" w:unhideWhenUsed="0"/>
-    <w:lsdException w:name="Medium Grid 2" w:semiHidden="0" w:uiPriority="68" w:unhideWhenUsed="0"/>
-    <w:lsdException w:name="Medium Grid 3" w:semiHidden="0" w:uiPriority="69" w:unhideWhenUsed="0"/>
-    <w:lsdException w:name="Dark List" w:semiHidden="0" w:uiPriority="70" w:unhideWhenUsed="0"/>
-    <w:lsdException w:name="Colorful Shading" w:semiHidden="0" w:uiPriority="71" w:unhideWhenUsed="0"/>
-    <w:lsdException w:name="Colorful List" w:semiHidden="0" w:uiPriority="72" w:unhideWhenUsed="0"/>
-    <w:lsdException w:name="Colorful Grid" w:semiHidden="0" w:uiPriority="73" w:unhideWhenUsed="0"/>
-    <w:lsdException w:name="Light Shading Accent 1" w:semiHidden="0" w:uiPriority="60" w:unhideWhenUsed="0"/>
-    <w:lsdException w:name="Light List Accent 1" w:semiHidden="0" w:uiPriority="61" w:unhideWhenUsed="0"/>
-    <w:lsdException w:name="Light Grid Accent 1" w:semiHidden="0" w:uiPriority="62" w:unhideWhenUsed="0"/>
-    <w:lsdException w:name="Medium Shading 1 Accent 1" w:semiHidden="0" w:uiPriority="63" w:unhideWhenUsed="0"/>
-    <w:lsdException w:name="Medium Shading 2 Accent 1" w:semiHidden="0" w:uiPriority="64" w:unhideWhenUsed="0"/>
-    <w:lsdException w:name="Medium List 1 Accent 1" w:semiHidden="0" w:uiPriority="65" w:unhideWhenUsed="0"/>
-    <w:lsdException w:name="Revision" w:unhideWhenUsed="0"/>
-    <w:lsdException w:name="List Paragraph" w:semiHidden="0" w:uiPriority="34" w:unhideWhenUsed="0" w:qFormat="1"/>
-    <w:lsdException w:name="Quote" w:semiHidden="0" w:uiPriority="29" w:unhideWhenUsed="0" w:qFormat="1"/>
-    <w:lsdException w:name="Intense Quote" w:semiHidden="0" w:uiPriority="30" w:unhideWhenUsed="0" w:qFormat="1"/>
-    <w:lsdException w:name="Medium List 2 Accent 1" w:semiHidden="0" w:uiPriority="66" w:unhideWhenUsed="0"/>
-    <w:lsdException w:name="Medium Grid 1 Accent 1" w:semiHidden="0" w:uiPriority="67" w:unhideWhenUsed="0"/>
-    <w:lsdException w:name="Medium Grid 2 Accent 1" w:semiHidden="0" w:uiPriority="68" w:unhideWhenUsed="0"/>
-    <w:lsdException w:name="Medium Grid 3 Accent 1" w:semiHidden="0" w:uiPriority="69" w:unhideWhenUsed="0"/>
-    <w:lsdException w:name="Dark List Accent 1" w:semiHidden="0" w:uiPriority="70" w:unhideWhenUsed="0"/>
-    <w:lsdException w:name="Colorful Shading Accent 1" w:semiHidden="0" w:uiPriority="71" w:unhideWhenUsed="0"/>
-    <w:lsdException w:name="Colorful List Accent 1" w:semiHidden="0" w:uiPriority="72" w:unhideWhenUsed="0"/>
-    <w:lsdException w:name="Colorful Grid Accent 1" w:semiHidden="0" w:uiPriority="73" w:unhideWhenUsed="0"/>
-    <w:lsdException w:name="Light Shading Accent 2" w:semiHidden="0" w:uiPriority="60" w:unhideWhenUsed="0"/>
-    <w:lsdException w:name="Light List Accent 2" w:semiHidden="0" w:uiPriority="61" w:unhideWhenUsed="0"/>
-    <w:lsdException w:name="Light Grid Accent 2" w:semiHidden="0" w:uiPriority="62" w:unhideWhenUsed="0"/>
-    <w:lsdException w:name="Medium Shading 1 Accent 2" w:semiHidden="0" w:uiPriority="63" w:unhideWhenUsed="0"/>
-    <w:lsdException w:name="Medium Shading 2 Accent 2" w:semiHidden="0" w:uiPriority="64" w:unhideWhenUsed="0"/>
-    <w:lsdException w:name="Medium List 1 Accent 2" w:semiHidden="0" w:uiPriority="65" w:unhideWhenUsed="0"/>
-    <w:lsdException w:name="Medium List 2 Accent 2" w:semiHidden="0" w:uiPriority="66" w:unhideWhenUsed="0"/>
-    <w:lsdException w:name="Medium Grid 1 Accent 2" w:semiHidden="0" w:uiPriority="67" w:unhideWhenUsed="0"/>
-    <w:lsdException w:name="Medium Grid 2 Accent 2" w:semiHidden="0" w:uiPriority="68" w:unhideWhenUsed="0"/>
-    <w:lsdException w:name="Medium Grid 3 Accent 2" w:semiHidden="0" w:uiPriority="69" w:unhideWhenUsed="0"/>
-    <w:lsdException w:name="Dark List Accent 2" w:semiHidden="0" w:uiPriority="70" w:unhideWhenUsed="0"/>
-    <w:lsdException w:name="Colorful Shading Accent 2" w:semiHidden="0" w:uiPriority="71" w:unhideWhenUsed="0"/>
-    <w:lsdException w:name="Colorful List Accent 2" w:semiHidden="0" w:uiPriority="72" w:unhideWhenUsed="0"/>
-    <w:lsdException w:name="Colorful Grid Accent 2" w:semiHidden="0" w:uiPriority="73" w:unhideWhenUsed="0"/>
-    <w:lsdException w:name="Light Shading Accent 3" w:semiHidden="0" w:uiPriority="60" w:unhideWhenUsed="0"/>
-    <w:lsdException w:name="Light List Accent 3" w:semiHidden="0" w:uiPriority="61" w:unhideWhenUsed="0"/>
-    <w:lsdException w:name="Light Grid Accent 3" w:semiHidden="0" w:uiPriority="62" w:unhideWhenUsed="0"/>
-    <w:lsdException w:name="Medium Shading 1 Accent 3" w:semiHidden="0" w:uiPriority="63" w:unhideWhenUsed="0"/>
-    <w:lsdException w:name="Medium Shading 2 Accent 3" w:semiHidden="0" w:uiPriority="64" w:unhideWhenUsed="0"/>
-    <w:lsdException w:name="Medium List 1 Accent 3" w:semiHidden="0" w:uiPriority="65" w:unhideWhenUsed="0"/>
-    <w:lsdException w:name="Medium List 2 Accent 3" w:semiHidden="0" w:uiPriority="66" w:unhideWhenUsed="0"/>
-    <w:lsdException w:name="Medium Grid 1 Accent 3" w:semiHidden="0" w:uiPriority="67" w:unhideWhenUsed="0"/>
-    <w:lsdException w:name="Medium Grid 2 Accent 3" w:semiHidden="0" w:uiPriority="68" w:unhideWhenUsed="0"/>
-    <w:lsdException w:name="Medium Grid 3 Accent 3" w:semiHidden="0" w:uiPriority="69" w:unhideWhenUsed="0"/>
-    <w:lsdException w:name="Dark List Accent 3" w:semiHidden="0" w:uiPriority="70" w:unhideWhenUsed="0"/>
-    <w:lsdException w:name="Colorful Shading Accent 3" w:semiHidden="0" w:uiPriority="71" w:unhideWhenUsed="0"/>
-    <w:lsdException w:name="Colorful List Accent 3" w:semiHidden="0" w:uiPriority="72" w:unhideWhenUsed="0"/>
-    <w:lsdException w:name="Colorful Grid Accent 3" w:semiHidden="0" w:uiPriority="73" w:unhideWhenUsed="0"/>
-    <w:lsdException w:name="Light Shading Accent 4" w:semiHidden="0" w:uiPriority="60" w:unhideWhenUsed="0"/>
-    <w:lsdException w:name="Light List Accent 4" w:semiHidden="0" w:uiPriority="61" w:unhideWhenUsed="0"/>
-    <w:lsdException w:name="Light Grid Accent 4" w:semiHidden="0" w:uiPriority="62" w:unhideWhenUsed="0"/>
-    <w:lsdException w:name="Medium Shading 1 Accent 4" w:semiHidden="0" w:uiPriority="63" w:unhideWhenUsed="0"/>
-    <w:lsdException w:name="Medium Shading 2 Accent 4" w:semiHidden="0" w:uiPriority="64" w:unhideWhenUsed="0"/>
-    <w:lsdException w:name="Medium List 1 Accent 4" w:semiHidden="0" w:uiPriority="65" w:unhideWhenUsed="0"/>
-    <w:lsdException w:name="Medium List 2 Accent 4" w:semiHidden="0" w:uiPriority="66" w:unhideWhenUsed="0"/>
-    <w:lsdException w:name="Medium Grid 1 Accent 4" w:semiHidden="0" w:uiPriority="67" w:unhideWhenUsed="0"/>
-    <w:lsdException w:name="Medium Grid 2 Accent 4" w:semiHidden="0" w:uiPriority="68" w:unhideWhenUsed="0"/>
-    <w:lsdException w:name="Medium Grid 3 Accent 4" w:semiHidden="0" w:uiPriority="69" w:unhideWhenUsed="0"/>
-    <w:lsdException w:name="Dark List Accent 4" w:semiHidden="0" w:uiPriority="70" w:unhideWhenUsed="0"/>
-    <w:lsdException w:name="Colorful Shading Accent 4" w:semiHidden="0" w:uiPriority="71" w:unhideWhenUsed="0"/>
-    <w:lsdException w:name="Colorful List Accent 4" w:semiHidden="0" w:uiPriority="72" w:unhideWhenUsed="0"/>
-    <w:lsdException w:name="Colorful Grid Accent 4" w:semiHidden="0" w:uiPriority="73" w:unhideWhenUsed="0"/>
-    <w:lsdException w:name="Light Shading Accent 5" w:semiHidden="0" w:uiPriority="60" w:unhideWhenUsed="0"/>
-    <w:lsdException w:name="Light List Accent 5" w:semiHidden="0" w:uiPriority="61" w:unhideWhenUsed="0"/>
-    <w:lsdException w:name="Light Grid Accent 5" w:semiHidden="0" w:uiPriority="62" w:unhideWhenUsed="0"/>
-    <w:lsdException w:name="Medium Shading 1 Accent 5" w:semiHidden="0" w:uiPriority="63" w:unhideWhenUsed="0"/>
-    <w:lsdException w:name="Medium Shading 2 Accent 5" w:semiHidden="0" w:uiPriority="64" w:unhideWhenUsed="0"/>
-    <w:lsdException w:name="Medium List 1 Accent 5" w:semiHidden="0" w:uiPriority="65" w:unhideWhenUsed="0"/>
-    <w:lsdException w:name="Medium List 2 Accent 5" w:semiHidden="0" w:uiPriority="66" w:unhideWhenUsed="0"/>
-    <w:lsdException w:name="Medium Grid 1 Accent 5" w:semiHidden="0" w:uiPriority="67" w:unhideWhenUsed="0"/>
-    <w:lsdException w:name="Medium Grid 2 Accent 5" w:semiHidden="0" w:uiPriority="68" w:unhideWhenUsed="0"/>
-    <w:lsdException w:name="Medium Grid 3 Accent 5" w:semiHidden="0" w:uiPriority="69" w:unhideWhenUsed="0"/>
-    <w:lsdException w:name="Dark List Accent 5" w:semiHidden="0" w:uiPriority="70" w:unhideWhenUsed="0"/>
-    <w:lsdException w:name="Colorful Shading Accent 5" w:semiHidden="0" w:uiPriority="71" w:unhideWhenUsed="0"/>
-    <w:lsdException w:name="Colorful List Accent 5" w:semiHidden="0" w:uiPriority="72" w:unhideWhenUsed="0"/>
-    <w:lsdException w:name="Colorful Grid Accent 5" w:semiHidden="0" w:uiPriority="73" w:unhideWhenUsed="0"/>
-    <w:lsdException w:name="Light Shading Accent 6" w:semiHidden="0" w:uiPriority="60" w:unhideWhenUsed="0"/>
-    <w:lsdException w:name="Light List Accent 6" w:semiHidden="0" w:uiPriority="61" w:unhideWhenUsed="0"/>
-    <w:lsdException w:name="Light Grid Accent 6" w:semiHidden="0" w:uiPriority="62" w:unhideWhenUsed="0"/>
-    <w:lsdException w:name="Medium Shading 1 Accent 6" w:semiHidden="0" w:uiPriority="63" w:unhideWhenUsed="0"/>
-    <w:lsdException w:name="Medium Shading 2 Accent 6" w:semiHidden="0" w:uiPriority="64" w:unhideWhenUsed="0"/>
-    <w:lsdException w:name="Medium List 1 Accent 6" w:semiHidden="0" w:uiPriority="65" w:unhideWhenUsed="0"/>
-    <w:lsdException w:name="Medium List 2 Accent 6" w:semiHidden="0" w:uiPriority="66" w:unhideWhenUsed="0"/>
-    <w:lsdException w:name="Medium Grid 1 Accent 6" w:semiHidden="0" w:uiPriority="67" w:unhideWhenUsed="0"/>
-    <w:lsdException w:name="Medium Grid 2 Accent 6" w:semiHidden="0" w:uiPriority="68" w:unhideWhenUsed="0"/>
-    <w:lsdException w:name="Medium Grid 3 Accent 6" w:semiHidden="0" w:uiPriority="69" w:unhideWhenUsed="0"/>
-    <w:lsdException w:name="Dark List Accent 6" w:semiHidden="0" w:uiPriority="70" w:unhideWhenUsed="0"/>
-    <w:lsdException w:name="Colorful Shading Accent 6" w:semiHidden="0" w:uiPriority="71" w:unhideWhenUsed="0"/>
-    <w:lsdException w:name="Colorful List Accent 6" w:semiHidden="0" w:uiPriority="72" w:unhideWhenUsed="0"/>
-    <w:lsdException w:name="Colorful Grid Accent 6" w:semiHidden="0" w:uiPriority="73" w:unhideWhenUsed="0"/>
-    <w:lsdException w:name="Subtle Emphasis" w:semiHidden="0" w:uiPriority="19" w:unhideWhenUsed="0" w:qFormat="1"/>
-    <w:lsdException w:name="Intense Emphasis" w:semiHidden="0" w:uiPriority="21" w:unhideWhenUsed="0" w:qFormat="1"/>
-    <w:lsdException w:name="Subtle Reference" w:semiHidden="0" w:uiPriority="31" w:unhideWhenUsed="0" w:qFormat="1"/>
-    <w:lsdException w:name="Intense Reference" w:semiHidden="0" w:uiPriority="32" w:unhideWhenUsed="0" w:qFormat="1"/>
-    <w:lsdException w:name="Book Title" w:semiHidden="0" w:uiPriority="33" w:unhideWhenUsed="0" w:qFormat="1"/>
-    <w:lsdException w:name="Bibliography" w:uiPriority="37"/>
-    <w:lsdException w:name="TOC Heading" w:uiPriority="39" w:qFormat="1"/>
+  <w:latentStyles w:defLockedState="0" w:defUIPriority="99" w:defSemiHidden="0" w:defUnhideWhenUsed="0" w:defQFormat="0" w:count="376">
+    <w:lsdException w:name="Normal" w:uiPriority="0" w:qFormat="1"/>
+    <w:lsdException w:name="heading 1" w:uiPriority="9" w:qFormat="1"/>
+    <w:lsdException w:name="heading 2" w:semiHidden="1" w:uiPriority="9" w:unhideWhenUsed="1" w:qFormat="1"/>
+    <w:lsdException w:name="heading 3" w:semiHidden="1" w:uiPriority="9" w:unhideWhenUsed="1" w:qFormat="1"/>
+    <w:lsdException w:name="heading 4" w:semiHidden="1" w:uiPriority="9" w:unhideWhenUsed="1" w:qFormat="1"/>
+    <w:lsdException w:name="heading 5" w:semiHidden="1" w:uiPriority="9" w:unhideWhenUsed="1" w:qFormat="1"/>
+    <w:lsdException w:name="heading 6" w:semiHidden="1" w:uiPriority="9" w:unhideWhenUsed="1" w:qFormat="1"/>
+    <w:lsdException w:name="heading 7" w:semiHidden="1" w:uiPriority="9" w:unhideWhenUsed="1" w:qFormat="1"/>
+    <w:lsdException w:name="heading 8" w:semiHidden="1" w:uiPriority="9" w:unhideWhenUsed="1" w:qFormat="1"/>
+    <w:lsdException w:name="heading 9" w:semiHidden="1" w:uiPriority="9" w:unhideWhenUsed="1" w:qFormat="1"/>
+    <w:lsdException w:name="index 1" w:semiHidden="1" w:unhideWhenUsed="1"/>
+    <w:lsdException w:name="index 2" w:semiHidden="1" w:unhideWhenUsed="1"/>
+    <w:lsdException w:name="index 3" w:semiHidden="1" w:unhideWhenUsed="1"/>
+    <w:lsdException w:name="index 4" w:semiHidden="1" w:unhideWhenUsed="1"/>
+    <w:lsdException w:name="index 5" w:semiHidden="1" w:unhideWhenUsed="1"/>
+    <w:lsdException w:name="index 6" w:semiHidden="1" w:unhideWhenUsed="1"/>
+    <w:lsdException w:name="index 7" w:semiHidden="1" w:unhideWhenUsed="1"/>
+    <w:lsdException w:name="index 8" w:semiHidden="1" w:unhideWhenUsed="1"/>
+    <w:lsdException w:name="index 9" w:semiHidden="1" w:unhideWhenUsed="1"/>
+    <w:lsdException w:name="toc 1" w:semiHidden="1" w:uiPriority="39" w:unhideWhenUsed="1"/>
+    <w:lsdException w:name="toc 2" w:semiHidden="1" w:uiPriority="39" w:unhideWhenUsed="1"/>
+    <w:lsdException w:name="toc 3" w:semiHidden="1" w:uiPriority="39" w:unhideWhenUsed="1"/>
+    <w:lsdException w:name="toc 4" w:semiHidden="1" w:uiPriority="39" w:unhideWhenUsed="1"/>
+    <w:lsdException w:name="toc 5" w:semiHidden="1" w:uiPriority="39" w:unhideWhenUsed="1"/>
+    <w:lsdException w:name="toc 6" w:semiHidden="1" w:uiPriority="39" w:unhideWhenUsed="1"/>
+    <w:lsdException w:name="toc 7" w:semiHidden="1" w:uiPriority="39" w:unhideWhenUsed="1"/>
+    <w:lsdException w:name="toc 8" w:semiHidden="1" w:uiPriority="39" w:unhideWhenUsed="1"/>
+    <w:lsdException w:name="toc 9" w:semiHidden="1" w:uiPriority="39" w:unhideWhenUsed="1"/>
+    <w:lsdException w:name="Normal Indent" w:semiHidden="1" w:unhideWhenUsed="1"/>
+    <w:lsdException w:name="footnote text" w:semiHidden="1" w:unhideWhenUsed="1"/>
+    <w:lsdException w:name="annotation text" w:semiHidden="1" w:unhideWhenUsed="1"/>
+    <w:lsdException w:name="header" w:semiHidden="1" w:unhideWhenUsed="1"/>
+    <w:lsdException w:name="footer" w:semiHidden="1" w:unhideWhenUsed="1"/>
+    <w:lsdException w:name="index heading" w:semiHidden="1" w:unhideWhenUsed="1"/>
+    <w:lsdException w:name="caption" w:semiHidden="1" w:uiPriority="35" w:unhideWhenUsed="1" w:qFormat="1"/>
+    <w:lsdException w:name="table of figures" w:semiHidden="1" w:unhideWhenUsed="1"/>
+    <w:lsdException w:name="envelope address" w:semiHidden="1" w:unhideWhenUsed="1"/>
+    <w:lsdException w:name="envelope return" w:semiHidden="1" w:unhideWhenUsed="1"/>
+    <w:lsdException w:name="footnote reference" w:semiHidden="1" w:unhideWhenUsed="1"/>
+    <w:lsdException w:name="annotation reference" w:semiHidden="1" w:unhideWhenUsed="1"/>
+    <w:lsdException w:name="line number" w:semiHidden="1" w:unhideWhenUsed="1"/>
+    <w:lsdException w:name="page number" w:semiHidden="1" w:unhideWhenUsed="1"/>
+    <w:lsdException w:name="endnote reference" w:semiHidden="1" w:unhideWhenUsed="1"/>
+    <w:lsdException w:name="endnote text" w:semiHidden="1" w:unhideWhenUsed="1"/>
+    <w:lsdException w:name="table of authorities" w:semiHidden="1" w:unhideWhenUsed="1"/>
+    <w:lsdException w:name="macro" w:semiHidden="1" w:unhideWhenUsed="1"/>
+    <w:lsdException w:name="toa heading" w:semiHidden="1" w:unhideWhenUsed="1"/>
+    <w:lsdException w:name="List" w:semiHidden="1" w:unhideWhenUsed="1"/>
+    <w:lsdException w:name="List Bullet" w:semiHidden="1" w:unhideWhenUsed="1"/>
+    <w:lsdException w:name="List Number" w:semiHidden="1" w:unhideWhenUsed="1"/>
+    <w:lsdException w:name="List 2" w:semiHidden="1" w:unhideWhenUsed="1"/>
+    <w:lsdException w:name="List 3" w:semiHidden="1" w:unhideWhenUsed="1"/>
+    <w:lsdException w:name="List 4" w:semiHidden="1" w:unhideWhenUsed="1"/>
+    <w:lsdException w:name="List 5" w:semiHidden="1" w:unhideWhenUsed="1"/>
+    <w:lsdException w:name="List Bullet 2" w:semiHidden="1" w:unhideWhenUsed="1"/>
+    <w:lsdException w:name="List Bullet 3" w:semiHidden="1" w:unhideWhenUsed="1"/>
+    <w:lsdException w:name="List Bullet 4" w:semiHidden="1" w:unhideWhenUsed="1"/>
+    <w:lsdException w:name="List Bullet 5" w:semiHidden="1" w:unhideWhenUsed="1"/>
+    <w:lsdException w:name="List Number 2" w:semiHidden="1" w:unhideWhenUsed="1"/>
+    <w:lsdException w:name="List Number 3" w:semiHidden="1" w:unhideWhenUsed="1"/>
+    <w:lsdException w:name="List Number 4" w:semiHidden="1" w:unhideWhenUsed="1"/>
+    <w:lsdException w:name="List Number 5" w:semiHidden="1" w:unhideWhenUsed="1"/>
+    <w:lsdException w:name="Title" w:uiPriority="10" w:qFormat="1"/>
+    <w:lsdException w:name="Closing" w:semiHidden="1" w:unhideWhenUsed="1"/>
+    <w:lsdException w:name="Signature" w:semiHidden="1" w:unhideWhenUsed="1"/>
+    <w:lsdException w:name="Default Paragraph Font" w:semiHidden="1" w:uiPriority="1" w:unhideWhenUsed="1"/>
+    <w:lsdException w:name="Body Text" w:semiHidden="1" w:unhideWhenUsed="1"/>
+    <w:lsdException w:name="Body Text Indent" w:semiHidden="1" w:unhideWhenUsed="1"/>
+    <w:lsdException w:name="List Continue" w:semiHidden="1" w:unhideWhenUsed="1"/>
+    <w:lsdException w:name="List Continue 2" w:semiHidden="1" w:unhideWhenUsed="1"/>
+    <w:lsdException w:name="List Continue 3" w:semiHidden="1" w:unhideWhenUsed="1"/>
+    <w:lsdException w:name="List Continue 4" w:semiHidden="1" w:unhideWhenUsed="1"/>
+    <w:lsdException w:name="List Continue 5" w:semiHidden="1" w:unhideWhenUsed="1"/>
+    <w:lsdException w:name="Message Header" w:semiHidden="1" w:unhideWhenUsed="1"/>
+    <w:lsdException w:name="Subtitle" w:uiPriority="11" w:qFormat="1"/>
+    <w:lsdException w:name="Salutation" w:semiHidden="1" w:unhideWhenUsed="1"/>
+    <w:lsdException w:name="Date" w:semiHidden="1" w:unhideWhenUsed="1"/>
+    <w:lsdException w:name="Body Text First Indent" w:semiHidden="1" w:unhideWhenUsed="1"/>
+    <w:lsdException w:name="Body Text First Indent 2" w:semiHidden="1" w:unhideWhenUsed="1"/>
+    <w:lsdException w:name="Note Heading" w:semiHidden="1" w:unhideWhenUsed="1"/>
+    <w:lsdException w:name="Body Text 2" w:semiHidden="1" w:unhideWhenUsed="1"/>
+    <w:lsdException w:name="Body Text 3" w:semiHidden="1" w:unhideWhenUsed="1"/>
+    <w:lsdException w:name="Body Text Indent 2" w:semiHidden="1" w:unhideWhenUsed="1"/>
+    <w:lsdException w:name="Body Text Indent 3" w:semiHidden="1" w:unhideWhenUsed="1"/>
+    <w:lsdException w:name="Block Text" w:semiHidden="1" w:unhideWhenUsed="1"/>
+    <w:lsdException w:name="Hyperlink" w:semiHidden="1" w:unhideWhenUsed="1"/>
+    <w:lsdException w:name="FollowedHyperlink" w:semiHidden="1" w:unhideWhenUsed="1"/>
+    <w:lsdException w:name="Strong" w:uiPriority="22" w:qFormat="1"/>
+    <w:lsdException w:name="Emphasis" w:uiPriority="20" w:qFormat="1"/>
+    <w:lsdException w:name="Document Map" w:semiHidden="1" w:unhideWhenUsed="1"/>
+    <w:lsdException w:name="Plain Text" w:semiHidden="1" w:unhideWhenUsed="1"/>
+    <w:lsdException w:name="E-mail Signature" w:semiHidden="1" w:unhideWhenUsed="1"/>
+    <w:lsdException w:name="HTML Top of Form" w:semiHidden="1" w:unhideWhenUsed="1"/>
+    <w:lsdException w:name="HTML Bottom of Form" w:semiHidden="1" w:unhideWhenUsed="1"/>
+    <w:lsdException w:name="Normal (Web)" w:semiHidden="1" w:unhideWhenUsed="1"/>
+    <w:lsdException w:name="HTML Acronym" w:semiHidden="1" w:unhideWhenUsed="1"/>
+    <w:lsdException w:name="HTML Address" w:semiHidden="1" w:unhideWhenUsed="1"/>
+    <w:lsdException w:name="HTML Cite" w:semiHidden="1" w:unhideWhenUsed="1"/>
+    <w:lsdException w:name="HTML Code" w:semiHidden="1" w:unhideWhenUsed="1"/>
+    <w:lsdException w:name="HTML Definition" w:semiHidden="1" w:unhideWhenUsed="1"/>
+    <w:lsdException w:name="HTML Keyboard" w:semiHidden="1" w:unhideWhenUsed="1"/>
+    <w:lsdException w:name="HTML Preformatted" w:semiHidden="1" w:unhideWhenUsed="1"/>
+    <w:lsdException w:name="HTML Sample" w:semiHidden="1" w:unhideWhenUsed="1"/>
+    <w:lsdException w:name="HTML Typewriter" w:semiHidden="1" w:unhideWhenUsed="1"/>
+    <w:lsdException w:name="HTML Variable" w:semiHidden="1" w:unhideWhenUsed="1"/>
+    <w:lsdException w:name="Normal Table" w:semiHidden="1" w:unhideWhenUsed="1"/>
+    <w:lsdException w:name="annotation subject" w:semiHidden="1" w:unhideWhenUsed="1"/>
+    <w:lsdException w:name="No List" w:semiHidden="1" w:unhideWhenUsed="1"/>
+    <w:lsdException w:name="Outline List 1" w:semiHidden="1" w:unhideWhenUsed="1"/>
+    <w:lsdException w:name="Outline List 2" w:semiHidden="1" w:unhideWhenUsed="1"/>
+    <w:lsdException w:name="Outline List 3" w:semiHidden="1" w:unhideWhenUsed="1"/>
+    <w:lsdException w:name="Table Simple 1" w:semiHidden="1" w:unhideWhenUsed="1"/>
+    <w:lsdException w:name="Table Simple 2" w:semiHidden="1" w:unhideWhenUsed="1"/>
+    <w:lsdException w:name="Table Simple 3" w:semiHidden="1" w:unhideWhenUsed="1"/>
+    <w:lsdException w:name="Table Classic 1" w:semiHidden="1" w:unhideWhenUsed="1"/>
+    <w:lsdException w:name="Table Classic 2" w:semiHidden="1" w:unhideWhenUsed="1"/>
+    <w:lsdException w:name="Table Classic 3" w:semiHidden="1" w:unhideWhenUsed="1"/>
+    <w:lsdException w:name="Table Classic 4" w:semiHidden="1" w:unhideWhenUsed="1"/>
+    <w:lsdException w:name="Table Colorful 1" w:semiHidden="1" w:unhideWhenUsed="1"/>
+    <w:lsdException w:name="Table Colorful 2" w:semiHidden="1" w:unhideWhenUsed="1"/>
+    <w:lsdException w:name="Table Colorful 3" w:semiHidden="1" w:unhideWhenUsed="1"/>
+    <w:lsdException w:name="Table Columns 1" w:semiHidden="1" w:unhideWhenUsed="1"/>
+    <w:lsdException w:name="Table Columns 2" w:semiHidden="1" w:unhideWhenUsed="1"/>
+    <w:lsdException w:name="Table Columns 3" w:semiHidden="1" w:unhideWhenUsed="1"/>
+    <w:lsdException w:name="Table Columns 4" w:semiHidden="1" w:unhideWhenUsed="1"/>
+    <w:lsdException w:name="Table Columns 5" w:semiHidden="1" w:unhideWhenUsed="1"/>
+    <w:lsdException w:name="Table Grid 1" w:semiHidden="1" w:unhideWhenUsed="1"/>
+    <w:lsdException w:name="Table Grid 2" w:semiHidden="1" w:unhideWhenUsed="1"/>
+    <w:lsdException w:name="Table Grid 3" w:semiHidden="1" w:unhideWhenUsed="1"/>
+    <w:lsdException w:name="Table Grid 4" w:semiHidden="1" w:unhideWhenUsed="1"/>
+    <w:lsdException w:name="Table Grid 5" w:semiHidden="1" w:unhideWhenUsed="1"/>
+    <w:lsdException w:name="Table Grid 6" w:semiHidden="1" w:unhideWhenUsed="1"/>
+    <w:lsdException w:name="Table Grid 7" w:semiHidden="1" w:unhideWhenUsed="1"/>
+    <w:lsdException w:name="Table Grid 8" w:semiHidden="1" w:unhideWhenUsed="1"/>
+    <w:lsdException w:name="Table List 1" w:semiHidden="1" w:unhideWhenUsed="1"/>
+    <w:lsdException w:name="Table List 2" w:semiHidden="1" w:unhideWhenUsed="1"/>
+    <w:lsdException w:name="Table List 3" w:semiHidden="1" w:unhideWhenUsed="1"/>
+    <w:lsdException w:name="Table List 4" w:semiHidden="1" w:unhideWhenUsed="1"/>
+    <w:lsdException w:name="Table List 5" w:semiHidden="1" w:unhideWhenUsed="1"/>
+    <w:lsdException w:name="Table List 6" w:semiHidden="1" w:unhideWhenUsed="1"/>
+    <w:lsdException w:name="Table List 7" w:semiHidden="1" w:unhideWhenUsed="1"/>
+    <w:lsdException w:name="Table List 8" w:semiHidden="1" w:unhideWhenUsed="1"/>
+    <w:lsdException w:name="Table 3D effects 1" w:semiHidden="1" w:unhideWhenUsed="1"/>
+    <w:lsdException w:name="Table 3D effects 2" w:semiHidden="1" w:unhideWhenUsed="1"/>
+    <w:lsdException w:name="Table 3D effects 3" w:semiHidden="1" w:unhideWhenUsed="1"/>
+    <w:lsdException w:name="Table Contemporary" w:semiHidden="1" w:unhideWhenUsed="1"/>
+    <w:lsdException w:name="Table Elegant" w:semiHidden="1" w:unhideWhenUsed="1"/>
+    <w:lsdException w:name="Table Professional" w:semiHidden="1" w:unhideWhenUsed="1"/>
+    <w:lsdException w:name="Table Subtle 1" w:semiHidden="1" w:unhideWhenUsed="1"/>
+    <w:lsdException w:name="Table Subtle 2" w:semiHidden="1" w:unhideWhenUsed="1"/>
+    <w:lsdException w:name="Table Web 1" w:semiHidden="1" w:unhideWhenUsed="1"/>
+    <w:lsdException w:name="Table Web 2" w:semiHidden="1" w:unhideWhenUsed="1"/>
+    <w:lsdException w:name="Table Web 3" w:semiHidden="1" w:unhideWhenUsed="1"/>
+    <w:lsdException w:name="Balloon Text" w:semiHidden="1" w:unhideWhenUsed="1"/>
+    <w:lsdException w:name="Table Grid" w:uiPriority="59"/>
+    <w:lsdException w:name="Table Theme" w:semiHidden="1" w:unhideWhenUsed="1"/>
+    <w:lsdException w:name="Placeholder Text" w:semiHidden="1"/>
+    <w:lsdException w:name="No Spacing" w:uiPriority="1" w:qFormat="1"/>
+    <w:lsdException w:name="Light Shading" w:uiPriority="60"/>
+    <w:lsdException w:name="Light List" w:uiPriority="61"/>
+    <w:lsdException w:name="Light Grid" w:uiPriority="62"/>
+    <w:lsdException w:name="Medium Shading 1" w:uiPriority="63"/>
+    <w:lsdException w:name="Medium Shading 2" w:uiPriority="64"/>
+    <w:lsdException w:name="Medium List 1" w:uiPriority="65"/>
+    <w:lsdException w:name="Medium List 2" w:uiPriority="66"/>
+    <w:lsdException w:name="Medium Grid 1" w:uiPriority="67"/>
+    <w:lsdException w:name="Medium Grid 2" w:uiPriority="68"/>
+    <w:lsdException w:name="Medium Grid 3" w:uiPriority="69"/>
+    <w:lsdException w:name="Dark List" w:uiPriority="70"/>
+    <w:lsdException w:name="Colorful Shading" w:uiPriority="71"/>
+    <w:lsdException w:name="Colorful List" w:uiPriority="72"/>
+    <w:lsdException w:name="Colorful Grid" w:uiPriority="73"/>
+    <w:lsdException w:name="Light Shading Accent 1" w:uiPriority="60"/>
+    <w:lsdException w:name="Light List Accent 1" w:uiPriority="61"/>
+    <w:lsdException w:name="Light Grid Accent 1" w:uiPriority="62"/>
+    <w:lsdException w:name="Medium Shading 1 Accent 1" w:uiPriority="63"/>
+    <w:lsdException w:name="Medium Shading 2 Accent 1" w:uiPriority="64"/>
+    <w:lsdException w:name="Medium List 1 Accent 1" w:uiPriority="65"/>
+    <w:lsdException w:name="Revision" w:semiHidden="1"/>
+    <w:lsdException w:name="List Paragraph" w:uiPriority="34" w:qFormat="1"/>
+    <w:lsdException w:name="Quote" w:uiPriority="29" w:qFormat="1"/>
+    <w:lsdException w:name="Intense Quote" w:uiPriority="30" w:qFormat="1"/>
+    <w:lsdException w:name="Medium List 2 Accent 1" w:uiPriority="66"/>
+    <w:lsdException w:name="Medium Grid 1 Accent 1" w:uiPriority="67"/>
+    <w:lsdException w:name="Medium Grid 2 Accent 1" w:uiPriority="68"/>
+    <w:lsdException w:name="Medium Grid 3 Accent 1" w:uiPriority="69"/>
+    <w:lsdException w:name="Dark List Accent 1" w:uiPriority="70"/>
+    <w:lsdException w:name="Colorful Shading Accent 1" w:uiPriority="71"/>
+    <w:lsdException w:name="Colorful List Accent 1" w:uiPriority="72"/>
+    <w:lsdException w:name="Colorful Grid Accent 1" w:uiPriority="73"/>
+    <w:lsdException w:name="Light Shading Accent 2" w:uiPriority="60"/>
+    <w:lsdException w:name="Light List Accent 2" w:uiPriority="61"/>
+    <w:lsdException w:name="Light Grid Accent 2" w:uiPriority="62"/>
+    <w:lsdException w:name="Medium Shading 1 Accent 2" w:uiPriority="63"/>
+    <w:lsdException w:name="Medium Shading 2 Accent 2" w:uiPriority="64"/>
+    <w:lsdException w:name="Medium List 1 Accent 2" w:uiPriority="65"/>
+    <w:lsdException w:name="Medium List 2 Accent 2" w:uiPriority="66"/>
+    <w:lsdException w:name="Medium Grid 1 Accent 2" w:uiPriority="67"/>
+    <w:lsdException w:name="Medium Grid 2 Accent 2" w:uiPriority="68"/>
+    <w:lsdException w:name="Medium Grid 3 Accent 2" w:uiPriority="69"/>
+    <w:lsdException w:name="Dark List Accent 2" w:uiPriority="70"/>
+    <w:lsdException w:name="Colorful Shading Accent 2" w:uiPriority="71"/>
+    <w:lsdException w:name="Colorful List Accent 2" w:uiPriority="72"/>
+    <w:lsdException w:name="Colorful Grid Accent 2" w:uiPriority="73"/>
+    <w:lsdException w:name="Light Shading Accent 3" w:uiPriority="60"/>
+    <w:lsdException w:name="Light List Accent 3" w:uiPriority="61"/>
+    <w:lsdException w:name="Light Grid Accent 3" w:uiPriority="62"/>
+    <w:lsdException w:name="Medium Shading 1 Accent 3" w:uiPriority="63"/>
+    <w:lsdException w:name="Medium Shading 2 Accent 3" w:uiPriority="64"/>
+    <w:lsdException w:name="Medium List 1 Accent 3" w:uiPriority="65"/>
+    <w:lsdException w:name="Medium List 2 Accent 3" w:uiPriority="66"/>
+    <w:lsdException w:name="Medium Grid 1 Accent 3" w:uiPriority="67"/>
+    <w:lsdException w:name="Medium Grid 2 Accent 3" w:uiPriority="68"/>
+    <w:lsdException w:name="Medium Grid 3 Accent 3" w:uiPriority="69"/>
+    <w:lsdException w:name="Dark List Accent 3" w:uiPriority="70"/>
+    <w:lsdException w:name="Colorful Shading Accent 3" w:uiPriority="71"/>
+    <w:lsdException w:name="Colorful List Accent 3" w:uiPriority="72"/>
+    <w:lsdException w:name="Colorful Grid Accent 3" w:uiPriority="73"/>
+    <w:lsdException w:name="Light Shading Accent 4" w:uiPriority="60"/>
+    <w:lsdException w:name="Light List Accent 4" w:uiPriority="61"/>
+    <w:lsdException w:name="Light Grid Accent 4" w:uiPriority="62"/>
+    <w:lsdException w:name="Medium Shading 1 Accent 4" w:uiPriority="63"/>
+    <w:lsdException w:name="Medium Shading 2 Accent 4" w:uiPriority="64"/>
+    <w:lsdException w:name="Medium List 1 Accent 4" w:uiPriority="65"/>
+    <w:lsdException w:name="Medium List 2 Accent 4" w:uiPriority="66"/>
+    <w:lsdException w:name="Medium Grid 1 Accent 4" w:uiPriority="67"/>
+    <w:lsdException w:name="Medium Grid 2 Accent 4" w:uiPriority="68"/>
+    <w:lsdException w:name="Medium Grid 3 Accent 4" w:uiPriority="69"/>
+    <w:lsdException w:name="Dark List Accent 4" w:uiPriority="70"/>
+    <w:lsdException w:name="Colorful Shading Accent 4" w:uiPriority="71"/>
+    <w:lsdException w:name="Colorful List Accent 4" w:uiPriority="72"/>
+    <w:lsdException w:name="Colorful Grid Accent 4" w:uiPriority="73"/>
+    <w:lsdException w:name="Light Shading Accent 5" w:uiPriority="60"/>
+    <w:lsdException w:name="Light List Accent 5" w:uiPriority="61"/>
+    <w:lsdException w:name="Light Grid Accent 5" w:uiPriority="62"/>
+    <w:lsdException w:name="Medium Shading 1 Accent 5" w:uiPriority="63"/>
+    <w:lsdException w:name="Medium Shading 2 Accent 5" w:uiPriority="64"/>
+    <w:lsdException w:name="Medium List 1 Accent 5" w:uiPriority="65"/>
+    <w:lsdException w:name="Medium List 2 Accent 5" w:uiPriority="66"/>
+    <w:lsdException w:name="Medium Grid 1 Accent 5" w:uiPriority="67"/>
+    <w:lsdException w:name="Medium Grid 2 Accent 5" w:uiPriority="68"/>
+    <w:lsdException w:name="Medium Grid 3 Accent 5" w:uiPriority="69"/>
+    <w:lsdException w:name="Dark List Accent 5" w:uiPriority="70"/>
+    <w:lsdException w:name="Colorful Shading Accent 5" w:uiPriority="71"/>
+    <w:lsdException w:name="Colorful List Accent 5" w:uiPriority="72"/>
+    <w:lsdException w:name="Colorful Grid Accent 5" w:uiPriority="73"/>
+    <w:lsdException w:name="Light Shading Accent 6" w:uiPriority="60"/>
+    <w:lsdException w:name="Light List Accent 6" w:uiPriority="61"/>
+    <w:lsdException w:name="Light Grid Accent 6" w:uiPriority="62"/>
+    <w:lsdException w:name="Medium Shading 1 Accent 6" w:uiPriority="63"/>
+    <w:lsdException w:name="Medium Shading 2 Accent 6" w:uiPriority="64"/>
+    <w:lsdException w:name="Medium List 1 Accent 6" w:uiPriority="65"/>
+    <w:lsdException w:name="Medium List 2 Accent 6" w:uiPriority="66"/>
+    <w:lsdException w:name="Medium Grid 1 Accent 6" w:uiPriority="67"/>
+    <w:lsdException w:name="Medium Grid 2 Accent 6" w:uiPriority="68"/>
+    <w:lsdException w:name="Medium Grid 3 Accent 6" w:uiPriority="69"/>
+    <w:lsdException w:name="Dark List Accent 6" w:uiPriority="70"/>
+    <w:lsdException w:name="Colorful Shading Accent 6" w:uiPriority="71"/>
+    <w:lsdException w:name="Colorful List Accent 6" w:uiPriority="72"/>
+    <w:lsdException w:name="Colorful Grid Accent 6" w:uiPriority="73"/>
+    <w:lsdException w:name="Subtle Emphasis" w:uiPriority="19" w:qFormat="1"/>
+    <w:lsdException w:name="Intense Emphasis" w:uiPriority="21" w:qFormat="1"/>
+    <w:lsdException w:name="Subtle Reference" w:uiPriority="31" w:qFormat="1"/>
+    <w:lsdException w:name="Intense Reference" w:uiPriority="32" w:qFormat="1"/>
+    <w:lsdException w:name="Book Title" w:uiPriority="33" w:qFormat="1"/>
+    <w:lsdException w:name="Bibliography" w:semiHidden="1" w:uiPriority="37" w:unhideWhenUsed="1"/>
+    <w:lsdException w:name="TOC Heading" w:semiHidden="1" w:uiPriority="39" w:unhideWhenUsed="1" w:qFormat="1"/>
+    <w:lsdException w:name="Plain Table 1" w:uiPriority="41"/>
+    <w:lsdException w:name="Plain Table 2" w:uiPriority="42"/>
+    <w:lsdException w:name="Plain Table 3" w:uiPriority="43"/>
+    <w:lsdException w:name="Plain Table 4" w:uiPriority="44"/>
+    <w:lsdException w:name="Plain Table 5" w:uiPriority="45"/>
+    <w:lsdException w:name="Grid Table Light" w:uiPriority="40"/>
+    <w:lsdException w:name="Grid Table 1 Light" w:uiPriority="46"/>
+    <w:lsdException w:name="Grid Table 2" w:uiPriority="47"/>
+    <w:lsdException w:name="Grid Table 3" w:uiPriority="48"/>
+    <w:lsdException w:name="Grid Table 4" w:uiPriority="49"/>
+    <w:lsdException w:name="Grid Table 5 Dark" w:uiPriority="50"/>
+    <w:lsdException w:name="Grid Table 6 Colorful" w:uiPriority="51"/>
+    <w:lsdException w:name="Grid Table 7 Colorful" w:uiPriority="52"/>
+    <w:lsdException w:name="Grid Table 1 Light Accent 1" w:uiPriority="46"/>
+    <w:lsdException w:name="Grid Table 2 Accent 1" w:uiPriority="47"/>
+    <w:lsdException w:name="Grid Table 3 Accent 1" w:uiPriority="48"/>
+    <w:lsdException w:name="Grid Table 4 Accent 1" w:uiPriority="49"/>
+    <w:lsdException w:name="Grid Table 5 Dark Accent 1" w:uiPriority="50"/>
+    <w:lsdException w:name="Grid Table 6 Colorful Accent 1" w:uiPriority="51"/>
+    <w:lsdException w:name="Grid Table 7 Colorful Accent 1" w:uiPriority="52"/>
+    <w:lsdException w:name="Grid Table 1 Light Accent 2" w:uiPriority="46"/>
+    <w:lsdException w:name="Grid Table 2 Accent 2" w:uiPriority="47"/>
+    <w:lsdException w:name="Grid Table 3 Accent 2" w:uiPriority="48"/>
+    <w:lsdException w:name="Grid Table 4 Accent 2" w:uiPriority="49"/>
+    <w:lsdException w:name="Grid Table 5 Dark Accent 2" w:uiPriority="50"/>
+    <w:lsdException w:name="Grid Table 6 Colorful Accent 2" w:uiPriority="51"/>
+    <w:lsdException w:name="Grid Table 7 Colorful Accent 2" w:uiPriority="52"/>
+    <w:lsdException w:name="Grid Table 1 Light Accent 3" w:uiPriority="46"/>
+    <w:lsdException w:name="Grid Table 2 Accent 3" w:uiPriority="47"/>
+    <w:lsdException w:name="Grid Table 3 Accent 3" w:uiPriority="48"/>
+    <w:lsdException w:name="Grid Table 4 Accent 3" w:uiPriority="49"/>
+    <w:lsdException w:name="Grid Table 5 Dark Accent 3" w:uiPriority="50"/>
+    <w:lsdException w:name="Grid Table 6 Colorful Accent 3" w:uiPriority="51"/>
+    <w:lsdException w:name="Grid Table 7 Colorful Accent 3" w:uiPriority="52"/>
+    <w:lsdException w:name="Grid Table 1 Light Accent 4" w:uiPriority="46"/>
+    <w:lsdException w:name="Grid Table 2 Accent 4" w:uiPriority="47"/>
+    <w:lsdException w:name="Grid Table 3 Accent 4" w:uiPriority="48"/>
+    <w:lsdException w:name="Grid Table 4 Accent 4" w:uiPriority="49"/>
+    <w:lsdException w:name="Grid Table 5 Dark Accent 4" w:uiPriority="50"/>
+    <w:lsdException w:name="Grid Table 6 Colorful Accent 4" w:uiPriority="51"/>
+    <w:lsdException w:name="Grid Table 7 Colorful Accent 4" w:uiPriority="52"/>
+    <w:lsdException w:name="Grid Table 1 Light Accent 5" w:uiPriority="46"/>
+    <w:lsdException w:name="Grid Table 2 Accent 5" w:uiPriority="47"/>
+    <w:lsdException w:name="Grid Table 3 Accent 5" w:uiPriority="48"/>
+    <w:lsdException w:name="Grid Table 4 Accent 5" w:uiPriority="49"/>
+    <w:lsdException w:name="Grid Table 5 Dark Accent 5" w:uiPriority="50"/>
+    <w:lsdException w:name="Grid Table 6 Colorful Accent 5" w:uiPriority="51"/>
+    <w:lsdException w:name="Grid Table 7 Colorful Accent 5" w:uiPriority="52"/>
+    <w:lsdException w:name="Grid Table 1 Light Accent 6" w:uiPriority="46"/>
+    <w:lsdException w:name="Grid Table 2 Accent 6" w:uiPriority="47"/>
+    <w:lsdException w:name="Grid Table 3 Accent 6" w:uiPriority="48"/>
+    <w:lsdException w:name="Grid Table 4 Accent 6" w:uiPriority="49"/>
+    <w:lsdException w:name="Grid Table 5 Dark Accent 6" w:uiPriority="50"/>
+    <w:lsdException w:name="Grid Table 6 Colorful Accent 6" w:uiPriority="51"/>
+    <w:lsdException w:name="Grid Table 7 Colorful Accent 6" w:uiPriority="52"/>
+    <w:lsdException w:name="List Table 1 Light" w:uiPriority="46"/>
+    <w:lsdException w:name="List Table 2" w:uiPriority="47"/>
+    <w:lsdException w:name="List Table 3" w:uiPriority="48"/>
+    <w:lsdException w:name="List Table 4" w:uiPriority="49"/>
+    <w:lsdException w:name="List Table 5 Dark" w:uiPriority="50"/>
+    <w:lsdException w:name="List Table 6 Colorful" w:uiPriority="51"/>
+    <w:lsdException w:name="List Table 7 Colorful" w:uiPriority="52"/>
+    <w:lsdException w:name="List Table 1 Light Accent 1" w:uiPriority="46"/>
+    <w:lsdException w:name="List Table 2 Accent 1" w:uiPriority="47"/>
+    <w:lsdException w:name="List Table 3 Accent 1" w:uiPriority="48"/>
+    <w:lsdException w:name="List Table 4 Accent 1" w:uiPriority="49"/>
+    <w:lsdException w:name="List Table 5 Dark Accent 1" w:uiPriority="50"/>
+    <w:lsdException w:name="List Table 6 Colorful Accent 1" w:uiPriority="51"/>
+    <w:lsdException w:name="List Table 7 Colorful Accent 1" w:uiPriority="52"/>
+    <w:lsdException w:name="List Table 1 Light Accent 2" w:uiPriority="46"/>
+    <w:lsdException w:name="List Table 2 Accent 2" w:uiPriority="47"/>
+    <w:lsdException w:name="List Table 3 Accent 2" w:uiPriority="48"/>
+    <w:lsdException w:name="List Table 4 Accent 2" w:uiPriority="49"/>
+    <w:lsdException w:name="List Table 5 Dark Accent 2" w:uiPriority="50"/>
+    <w:lsdException w:name="List Table 6 Colorful Accent 2" w:uiPriority="51"/>
+    <w:lsdException w:name="List Table 7 Colorful Accent 2" w:uiPriority="52"/>
+    <w:lsdException w:name="List Table 1 Light Accent 3" w:uiPriority="46"/>
+    <w:lsdException w:name="List Table 2 Accent 3" w:uiPriority="47"/>
+    <w:lsdException w:name="List Table 3 Accent 3" w:uiPriority="48"/>
+    <w:lsdException w:name="List Table 4 Accent 3" w:uiPriority="49"/>
+    <w:lsdException w:name="List Table 5 Dark Accent 3" w:uiPriority="50"/>
+    <w:lsdException w:name="List Table 6 Colorful Accent 3" w:uiPriority="51"/>
+    <w:lsdException w:name="List Table 7 Colorful Accent 3" w:uiPriority="52"/>
+    <w:lsdException w:name="List Table 1 Light Accent 4" w:uiPriority="46"/>
+    <w:lsdException w:name="List Table 2 Accent 4" w:uiPriority="47"/>
+    <w:lsdException w:name="List Table 3 Accent 4" w:uiPriority="48"/>
+    <w:lsdException w:name="List Table 4 Accent 4" w:uiPriority="49"/>
+    <w:lsdException w:name="List Table 5 Dark Accent 4" w:uiPriority="50"/>
+    <w:lsdException w:name="List Table 6 Colorful Accent 4" w:uiPriority="51"/>
+    <w:lsdException w:name="List Table 7 Colorful Accent 4" w:uiPriority="52"/>
+    <w:lsdException w:name="List Table 1 Light Accent 5" w:uiPriority="46"/>
+    <w:lsdException w:name="List Table 2 Accent 5" w:uiPriority="47"/>
+    <w:lsdException w:name="List Table 3 Accent 5" w:uiPriority="48"/>
+    <w:lsdException w:name="List Table 4 Accent 5" w:uiPriority="49"/>
+    <w:lsdException w:name="List Table 5 Dark Accent 5" w:uiPriority="50"/>
+    <w:lsdException w:name="List Table 6 Colorful Accent 5" w:uiPriority="51"/>
+    <w:lsdException w:name="List Table 7 Colorful Accent 5" w:uiPriority="52"/>
+    <w:lsdException w:name="List Table 1 Light Accent 6" w:uiPriority="46"/>
+    <w:lsdException w:name="List Table 2 Accent 6" w:uiPriority="47"/>
+    <w:lsdException w:name="List Table 3 Accent 6" w:uiPriority="48"/>
+    <w:lsdException w:name="List Table 4 Accent 6" w:uiPriority="49"/>
+    <w:lsdException w:name="List Table 5 Dark Accent 6" w:uiPriority="50"/>
+    <w:lsdException w:name="List Table 6 Colorful Accent 6" w:uiPriority="51"/>
+    <w:lsdException w:name="List Table 7 Colorful Accent 6" w:uiPriority="52"/>
+    <w:lsdException w:name="Mention" w:semiHidden="1" w:unhideWhenUsed="1"/>
+    <w:lsdException w:name="Smart Hyperlink" w:semiHidden="1" w:unhideWhenUsed="1"/>
+    <w:lsdException w:name="Hashtag" w:semiHidden="1" w:unhideWhenUsed="1"/>
+    <w:lsdException w:name="Unresolved Mention" w:semiHidden="1" w:unhideWhenUsed="1"/>
+    <w:lsdException w:name="Smart Link" w:semiHidden="1" w:unhideWhenUsed="1"/>
   </w:latentStyles>
   <w:style w:type="paragraph" w:default="1" w:styleId="Normal">
     <w:name w:val="Normal"/>
@@ -13272,7 +13577,6 @@
     <w:uiPriority w:val="99"/>
     <w:semiHidden/>
     <w:unhideWhenUsed/>
-    <w:qFormat/>
     <w:tblPr>
       <w:tblInd w:w="0" w:type="dxa"/>
       <w:tblCellMar>

</xml_diff>